<commit_message>
providing access link in word and pdf file
</commit_message>
<xml_diff>
--- a/911 Calls Exploring Data and Analysis.docx
+++ b/911 Calls Exploring Data and Analysis.docx
@@ -96,36 +96,14 @@
           <w:szCs w:val="24"/>
         </w:rPr>
       </w:pPr>
-      <w:proofErr w:type="spellStart"/>
-      <w:proofErr w:type="gramStart"/>
-      <w:r>
-        <w:rPr>
-          <w:rFonts w:ascii="Times New Roman" w:eastAsia="Times New Roman" w:hAnsi="Times New Roman" w:cs="Times New Roman"/>
-          <w:color w:val="000000" w:themeColor="text1"/>
-          <w:sz w:val="24"/>
-          <w:szCs w:val="24"/>
-        </w:rPr>
-        <w:t>lat</w:t>
-      </w:r>
-      <w:proofErr w:type="spellEnd"/>
-      <w:r>
-        <w:rPr>
-          <w:rFonts w:ascii="Times New Roman" w:eastAsia="Times New Roman" w:hAnsi="Times New Roman" w:cs="Times New Roman"/>
-          <w:color w:val="000000" w:themeColor="text1"/>
-          <w:sz w:val="24"/>
-          <w:szCs w:val="24"/>
-        </w:rPr>
-        <w:t xml:space="preserve"> :</w:t>
-      </w:r>
-      <w:proofErr w:type="gramEnd"/>
-      <w:r>
-        <w:rPr>
-          <w:rFonts w:ascii="Times New Roman" w:eastAsia="Times New Roman" w:hAnsi="Times New Roman" w:cs="Times New Roman"/>
-          <w:color w:val="000000" w:themeColor="text1"/>
-          <w:sz w:val="24"/>
-          <w:szCs w:val="24"/>
-        </w:rPr>
-        <w:t xml:space="preserve"> String variable, Latitude</w:t>
+      <w:r>
+        <w:rPr>
+          <w:rFonts w:ascii="Times New Roman" w:eastAsia="Times New Roman" w:hAnsi="Times New Roman" w:cs="Times New Roman"/>
+          <w:color w:val="000000" w:themeColor="text1"/>
+          <w:sz w:val="24"/>
+          <w:szCs w:val="24"/>
+        </w:rPr>
+        <w:t>lat : String variable, Latitude</w:t>
       </w:r>
     </w:p>
     <w:p>
@@ -143,25 +121,14 @@
           <w:szCs w:val="24"/>
         </w:rPr>
       </w:pPr>
-      <w:proofErr w:type="spellStart"/>
-      <w:r>
-        <w:rPr>
-          <w:rFonts w:ascii="Times New Roman" w:eastAsia="Times New Roman" w:hAnsi="Times New Roman" w:cs="Times New Roman"/>
-          <w:color w:val="000000" w:themeColor="text1"/>
-          <w:sz w:val="24"/>
-          <w:szCs w:val="24"/>
-        </w:rPr>
-        <w:t>lng</w:t>
-      </w:r>
-      <w:proofErr w:type="spellEnd"/>
-      <w:r>
-        <w:rPr>
-          <w:rFonts w:ascii="Times New Roman" w:eastAsia="Times New Roman" w:hAnsi="Times New Roman" w:cs="Times New Roman"/>
-          <w:color w:val="000000" w:themeColor="text1"/>
-          <w:sz w:val="24"/>
-          <w:szCs w:val="24"/>
-        </w:rPr>
-        <w:t>: String variable, Longitude</w:t>
+      <w:r>
+        <w:rPr>
+          <w:rFonts w:ascii="Times New Roman" w:eastAsia="Times New Roman" w:hAnsi="Times New Roman" w:cs="Times New Roman"/>
+          <w:color w:val="000000" w:themeColor="text1"/>
+          <w:sz w:val="24"/>
+          <w:szCs w:val="24"/>
+        </w:rPr>
+        <w:t>lng: String variable, Longitude</w:t>
       </w:r>
     </w:p>
     <w:p>
@@ -211,19 +178,8 @@
           <w:sz w:val="24"/>
           <w:szCs w:val="24"/>
         </w:rPr>
-        <w:t xml:space="preserve">zip: String variable, </w:t>
-      </w:r>
-      <w:proofErr w:type="spellStart"/>
-      <w:r>
-        <w:rPr>
-          <w:rFonts w:ascii="Times New Roman" w:eastAsia="Times New Roman" w:hAnsi="Times New Roman" w:cs="Times New Roman"/>
-          <w:color w:val="000000" w:themeColor="text1"/>
-          <w:sz w:val="24"/>
-          <w:szCs w:val="24"/>
-        </w:rPr>
-        <w:t>Zipcode</w:t>
-      </w:r>
-      <w:proofErr w:type="spellEnd"/>
+        <w:t>zip: String variable, Zipcode</w:t>
+      </w:r>
     </w:p>
     <w:p>
       <w:pPr>
@@ -265,37 +221,15 @@
           <w:szCs w:val="24"/>
         </w:rPr>
       </w:pPr>
-      <w:proofErr w:type="spellStart"/>
-      <w:r>
-        <w:rPr>
-          <w:rFonts w:ascii="Times New Roman" w:eastAsia="Times New Roman" w:hAnsi="Times New Roman" w:cs="Times New Roman"/>
-          <w:color w:val="000000" w:themeColor="text1"/>
-          <w:sz w:val="24"/>
-          <w:szCs w:val="24"/>
-        </w:rPr>
-        <w:t>timeStamp</w:t>
-      </w:r>
-      <w:proofErr w:type="spellEnd"/>
-      <w:r>
-        <w:rPr>
-          <w:rFonts w:ascii="Times New Roman" w:eastAsia="Times New Roman" w:hAnsi="Times New Roman" w:cs="Times New Roman"/>
-          <w:color w:val="000000" w:themeColor="text1"/>
-          <w:sz w:val="24"/>
-          <w:szCs w:val="24"/>
-        </w:rPr>
-        <w:t>: String variable, YYYY-MM-DD HH:</w:t>
-      </w:r>
-      <w:proofErr w:type="gramStart"/>
-      <w:r>
-        <w:rPr>
-          <w:rFonts w:ascii="Times New Roman" w:eastAsia="Times New Roman" w:hAnsi="Times New Roman" w:cs="Times New Roman"/>
-          <w:color w:val="000000" w:themeColor="text1"/>
-          <w:sz w:val="24"/>
-          <w:szCs w:val="24"/>
-        </w:rPr>
-        <w:t>MM:SS</w:t>
-      </w:r>
-      <w:proofErr w:type="gramEnd"/>
+      <w:r>
+        <w:rPr>
+          <w:rFonts w:ascii="Times New Roman" w:eastAsia="Times New Roman" w:hAnsi="Times New Roman" w:cs="Times New Roman"/>
+          <w:color w:val="000000" w:themeColor="text1"/>
+          <w:sz w:val="24"/>
+          <w:szCs w:val="24"/>
+        </w:rPr>
+        <w:t>timeStamp: String variable, YYYY-MM-DD HH:MM:SS</w:t>
+      </w:r>
     </w:p>
     <w:p>
       <w:pPr>
@@ -312,25 +246,14 @@
           <w:szCs w:val="24"/>
         </w:rPr>
       </w:pPr>
-      <w:proofErr w:type="spellStart"/>
-      <w:r>
-        <w:rPr>
-          <w:rFonts w:ascii="Times New Roman" w:eastAsia="Times New Roman" w:hAnsi="Times New Roman" w:cs="Times New Roman"/>
-          <w:color w:val="000000" w:themeColor="text1"/>
-          <w:sz w:val="24"/>
-          <w:szCs w:val="24"/>
-        </w:rPr>
-        <w:t>twp</w:t>
-      </w:r>
-      <w:proofErr w:type="spellEnd"/>
-      <w:r>
-        <w:rPr>
-          <w:rFonts w:ascii="Times New Roman" w:eastAsia="Times New Roman" w:hAnsi="Times New Roman" w:cs="Times New Roman"/>
-          <w:color w:val="000000" w:themeColor="text1"/>
-          <w:sz w:val="24"/>
-          <w:szCs w:val="24"/>
-        </w:rPr>
-        <w:t>: String variable, Township</w:t>
+      <w:r>
+        <w:rPr>
+          <w:rFonts w:ascii="Times New Roman" w:eastAsia="Times New Roman" w:hAnsi="Times New Roman" w:cs="Times New Roman"/>
+          <w:color w:val="000000" w:themeColor="text1"/>
+          <w:sz w:val="24"/>
+          <w:szCs w:val="24"/>
+        </w:rPr>
+        <w:t>twp: String variable, Township</w:t>
       </w:r>
     </w:p>
     <w:p>
@@ -348,25 +271,14 @@
           <w:szCs w:val="24"/>
         </w:rPr>
       </w:pPr>
-      <w:proofErr w:type="spellStart"/>
-      <w:r>
-        <w:rPr>
-          <w:rFonts w:ascii="Times New Roman" w:eastAsia="Times New Roman" w:hAnsi="Times New Roman" w:cs="Times New Roman"/>
-          <w:color w:val="000000" w:themeColor="text1"/>
-          <w:sz w:val="24"/>
-          <w:szCs w:val="24"/>
-        </w:rPr>
-        <w:t>addr</w:t>
-      </w:r>
-      <w:proofErr w:type="spellEnd"/>
-      <w:r>
-        <w:rPr>
-          <w:rFonts w:ascii="Times New Roman" w:eastAsia="Times New Roman" w:hAnsi="Times New Roman" w:cs="Times New Roman"/>
-          <w:color w:val="000000" w:themeColor="text1"/>
-          <w:sz w:val="24"/>
-          <w:szCs w:val="24"/>
-        </w:rPr>
-        <w:t>: String variable, Address</w:t>
+      <w:r>
+        <w:rPr>
+          <w:rFonts w:ascii="Times New Roman" w:eastAsia="Times New Roman" w:hAnsi="Times New Roman" w:cs="Times New Roman"/>
+          <w:color w:val="000000" w:themeColor="text1"/>
+          <w:sz w:val="24"/>
+          <w:szCs w:val="24"/>
+        </w:rPr>
+        <w:t>addr: String variable, Address</w:t>
       </w:r>
     </w:p>
     <w:p>
@@ -740,17 +652,7 @@
           <w:sz w:val="24"/>
           <w:szCs w:val="24"/>
         </w:rPr>
-        <w:t xml:space="preserve">present the summary of characteristics of dataset and find out the data types </w:t>
-      </w:r>
-      <w:proofErr w:type="gramStart"/>
-      <w:r>
-        <w:rPr>
-          <w:rFonts w:ascii="Times New Roman" w:eastAsia="Times New Roman" w:hAnsi="Times New Roman" w:cs="Times New Roman"/>
-          <w:color w:val="000000" w:themeColor="text1"/>
-          <w:sz w:val="24"/>
-          <w:szCs w:val="24"/>
-        </w:rPr>
-        <w:t xml:space="preserve">of  </w:t>
+        <w:t xml:space="preserve">present the summary of characteristics of dataset and find out the data types of  </w:t>
       </w:r>
       <w:r>
         <w:rPr>
@@ -770,7 +672,6 @@
         </w:rPr>
         <w:t>s</w:t>
       </w:r>
-      <w:proofErr w:type="gramEnd"/>
       <w:r>
         <w:rPr>
           <w:rFonts w:ascii="Times New Roman" w:eastAsia="Times New Roman" w:hAnsi="Times New Roman" w:cs="Times New Roman"/>
@@ -1439,19 +1340,8 @@
           <w:sz w:val="24"/>
           <w:szCs w:val="24"/>
         </w:rPr>
-        <w:t xml:space="preserve">there are 43 missing data from </w:t>
-      </w:r>
-      <w:proofErr w:type="spellStart"/>
-      <w:r>
-        <w:rPr>
-          <w:rFonts w:ascii="Times New Roman" w:hAnsi="Times New Roman" w:cs="Times New Roman"/>
-          <w:color w:val="000000" w:themeColor="text1"/>
-          <w:sz w:val="24"/>
-          <w:szCs w:val="24"/>
-        </w:rPr>
-        <w:t>twp</w:t>
-      </w:r>
-      <w:proofErr w:type="spellEnd"/>
+        <w:t>there are 43 missing data from twp</w:t>
+      </w:r>
       <w:r>
         <w:rPr>
           <w:rFonts w:ascii="Times New Roman" w:hAnsi="Times New Roman" w:cs="Times New Roman"/>
@@ -1493,19 +1383,8 @@
           <w:sz w:val="24"/>
           <w:szCs w:val="24"/>
         </w:rPr>
-        <w:t xml:space="preserve">there are 519 missing data </w:t>
-      </w:r>
-      <w:proofErr w:type="spellStart"/>
-      <w:r>
-        <w:rPr>
-          <w:rFonts w:ascii="Times New Roman" w:hAnsi="Times New Roman" w:cs="Times New Roman"/>
-          <w:color w:val="000000" w:themeColor="text1"/>
-          <w:sz w:val="24"/>
-          <w:szCs w:val="24"/>
-        </w:rPr>
-        <w:t>addr</w:t>
-      </w:r>
-      <w:proofErr w:type="spellEnd"/>
+        <w:t>there are 519 missing data addr</w:t>
+      </w:r>
       <w:r>
         <w:rPr>
           <w:rFonts w:ascii="Times New Roman" w:hAnsi="Times New Roman" w:cs="Times New Roman"/>
@@ -1711,29 +1590,7 @@
           <w:szCs w:val="24"/>
           <w:shd w:val="clear" w:color="auto" w:fill="FFFFFF"/>
         </w:rPr>
-        <w:t xml:space="preserve">After adding other features of hour, month, and days of weeks of emergency calls, the results </w:t>
-      </w:r>
-      <w:proofErr w:type="gramStart"/>
-      <w:r>
-        <w:rPr>
-          <w:rFonts w:ascii="Times New Roman" w:hAnsi="Times New Roman" w:cs="Times New Roman"/>
-          <w:color w:val="000000" w:themeColor="text1"/>
-          <w:sz w:val="24"/>
-          <w:szCs w:val="24"/>
-          <w:shd w:val="clear" w:color="auto" w:fill="FFFFFF"/>
-        </w:rPr>
-        <w:t>is</w:t>
-      </w:r>
-      <w:proofErr w:type="gramEnd"/>
-      <w:r>
-        <w:rPr>
-          <w:rFonts w:ascii="Times New Roman" w:hAnsi="Times New Roman" w:cs="Times New Roman"/>
-          <w:color w:val="000000" w:themeColor="text1"/>
-          <w:sz w:val="24"/>
-          <w:szCs w:val="24"/>
-          <w:shd w:val="clear" w:color="auto" w:fill="FFFFFF"/>
-        </w:rPr>
-        <w:t xml:space="preserve"> the following</w:t>
+        <w:t>After adding other features of hour, month, and days of weeks of emergency calls, the results is the following</w:t>
       </w:r>
     </w:p>
     <w:p>
@@ -1954,19 +1811,8 @@
           <w:sz w:val="24"/>
           <w:szCs w:val="24"/>
         </w:rPr>
-        <w:t xml:space="preserve">there are 43 missing data from </w:t>
-      </w:r>
-      <w:proofErr w:type="spellStart"/>
-      <w:r>
-        <w:rPr>
-          <w:rFonts w:ascii="Times New Roman" w:hAnsi="Times New Roman" w:cs="Times New Roman"/>
-          <w:color w:val="000000" w:themeColor="text1"/>
-          <w:sz w:val="24"/>
-          <w:szCs w:val="24"/>
-        </w:rPr>
-        <w:t>twp</w:t>
-      </w:r>
-      <w:proofErr w:type="spellEnd"/>
+        <w:t>there are 43 missing data from twp</w:t>
+      </w:r>
       <w:r>
         <w:rPr>
           <w:rFonts w:ascii="Times New Roman" w:hAnsi="Times New Roman" w:cs="Times New Roman"/>
@@ -2008,19 +1854,8 @@
           <w:sz w:val="24"/>
           <w:szCs w:val="24"/>
         </w:rPr>
-        <w:t xml:space="preserve">there are 519 missing data </w:t>
-      </w:r>
-      <w:proofErr w:type="spellStart"/>
-      <w:r>
-        <w:rPr>
-          <w:rFonts w:ascii="Times New Roman" w:hAnsi="Times New Roman" w:cs="Times New Roman"/>
-          <w:color w:val="000000" w:themeColor="text1"/>
-          <w:sz w:val="24"/>
-          <w:szCs w:val="24"/>
-        </w:rPr>
-        <w:t>addr</w:t>
-      </w:r>
-      <w:proofErr w:type="spellEnd"/>
+        <w:t>there are 519 missing data addr</w:t>
+      </w:r>
       <w:r>
         <w:rPr>
           <w:rFonts w:ascii="Times New Roman" w:hAnsi="Times New Roman" w:cs="Times New Roman"/>
@@ -2123,7 +1958,6 @@
         </w:rPr>
         <w:t xml:space="preserve">we will replace missing input data of township into </w:t>
       </w:r>
-      <w:proofErr w:type="spellStart"/>
       <w:r>
         <w:rPr>
           <w:rFonts w:ascii="Times New Roman" w:hAnsi="Times New Roman" w:cs="Times New Roman"/>
@@ -2133,7 +1967,6 @@
         </w:rPr>
         <w:t>noTown</w:t>
       </w:r>
-      <w:proofErr w:type="spellEnd"/>
       <w:r>
         <w:rPr>
           <w:rFonts w:ascii="Times New Roman" w:hAnsi="Times New Roman" w:cs="Times New Roman"/>
@@ -2295,19 +2128,8 @@
           <w:sz w:val="24"/>
           <w:szCs w:val="24"/>
         </w:rPr>
-        <w:t xml:space="preserve">To proceed with our goal of finding out the reason of most consecutive emergencies that most frequently use 911 call. we need, here we are </w:t>
-      </w:r>
-      <w:proofErr w:type="gramStart"/>
-      <w:r>
-        <w:rPr>
-          <w:rFonts w:ascii="Times New Roman" w:eastAsia="Times New Roman" w:hAnsi="Times New Roman" w:cs="Times New Roman"/>
-          <w:color w:val="000000" w:themeColor="text1"/>
-          <w:sz w:val="24"/>
-          <w:szCs w:val="24"/>
-        </w:rPr>
-        <w:t>go</w:t>
-      </w:r>
-      <w:proofErr w:type="gramEnd"/>
+        <w:t>To proceed with our goal of finding out the reason of most consecutive emergencies that most frequently use 911 call. we need, here we are go</w:t>
+      </w:r>
       <w:r>
         <w:rPr>
           <w:rFonts w:ascii="Times New Roman" w:eastAsia="Times New Roman" w:hAnsi="Times New Roman" w:cs="Times New Roman"/>
@@ -4050,17 +3872,6 @@
     </w:p>
     <w:p>
       <w:pPr>
-        <w:spacing w:line="276" w:lineRule="auto"/>
-        <w:rPr>
-          <w:rFonts w:ascii="Times New Roman" w:hAnsi="Times New Roman" w:cs="Times New Roman"/>
-          <w:color w:val="000000" w:themeColor="text1"/>
-          <w:sz w:val="24"/>
-          <w:szCs w:val="24"/>
-        </w:rPr>
-      </w:pPr>
-    </w:p>
-    <w:p>
-      <w:pPr>
         <w:pStyle w:val="NormalWeb"/>
         <w:spacing w:before="0" w:beforeAutospacing="0" w:after="120" w:afterAutospacing="0" w:line="276" w:lineRule="auto"/>
         <w:rPr>
@@ -4097,15 +3908,6 @@
         </w:rPr>
         <w:t>ance level, we reject our null hypothesis for EMS and Fire, but we accept our null hypothesis for Traffic.</w:t>
       </w:r>
-    </w:p>
-    <w:p>
-      <w:pPr>
-        <w:pStyle w:val="NormalWeb"/>
-        <w:spacing w:before="0" w:beforeAutospacing="0" w:after="120" w:afterAutospacing="0" w:line="276" w:lineRule="auto"/>
-        <w:rPr>
-          <w:color w:val="000000" w:themeColor="text1"/>
-        </w:rPr>
-      </w:pPr>
     </w:p>
     <w:p>
       <w:pPr>
@@ -4403,6 +4205,37 @@
         </w:rPr>
         <w:t>The selection process of model to be used so that the prediction is quite useful with our 911 calls dataset requires more observations which doesn't have missing data as we have seen.</w:t>
       </w:r>
+    </w:p>
+    <w:p>
+      <w:pPr>
+        <w:spacing w:before="100" w:beforeAutospacing="1" w:after="100" w:afterAutospacing="1" w:line="276" w:lineRule="auto"/>
+        <w:rPr>
+          <w:rFonts w:ascii="Times New Roman" w:hAnsi="Times New Roman" w:cs="Times New Roman"/>
+          <w:color w:val="000000" w:themeColor="text1"/>
+          <w:sz w:val="24"/>
+          <w:szCs w:val="24"/>
+        </w:rPr>
+      </w:pPr>
+      <w:r>
+        <w:rPr>
+          <w:rFonts w:ascii="Times New Roman" w:hAnsi="Times New Roman" w:cs="Times New Roman"/>
+          <w:color w:val="000000" w:themeColor="text1"/>
+          <w:sz w:val="24"/>
+          <w:szCs w:val="24"/>
+        </w:rPr>
+        <w:t xml:space="preserve">The notebook can be accessed here: </w:t>
+      </w:r>
+      <w:hyperlink r:id="rId26" w:history="1">
+        <w:r>
+          <w:rPr>
+            <w:rStyle w:val="Hyperlink"/>
+            <w:rFonts w:ascii="Times New Roman" w:hAnsi="Times New Roman" w:cs="Times New Roman"/>
+            <w:sz w:val="24"/>
+            <w:szCs w:val="24"/>
+          </w:rPr>
+          <w:t>https://github.com/Emmanuel262/EDA_with_IBM</w:t>
+        </w:r>
+      </w:hyperlink>
     </w:p>
     <w:sectPr>
       <w:pgSz w:w="12240" w:h="15840"/>
@@ -6599,7 +6432,6 @@
     <w:name w:val="Hyperlink"/>
     <w:basedOn w:val="DefaultParagraphFont"/>
     <w:uiPriority w:val="99"/>
-    <w:semiHidden/>
     <w:unhideWhenUsed/>
     <w:rsid w:val="001B24C9"/>
     <w:rPr>
@@ -6655,6 +6487,18 @@
       <w:ind w:left="720"/>
       <w:contextualSpacing/>
     </w:pPr>
+  </w:style>
+  <w:style w:type="character" w:styleId="UnresolvedMention">
+    <w:name w:val="Unresolved Mention"/>
+    <w:basedOn w:val="DefaultParagraphFont"/>
+    <w:uiPriority w:val="99"/>
+    <w:semiHidden/>
+    <w:unhideWhenUsed/>
+    <w:rsid w:val="00D571FC"/>
+    <w:rPr>
+      <w:color w:val="605E5C"/>
+      <w:shd w:val="clear" w:color="auto" w:fill="E1DFDD"/>
+    </w:rPr>
   </w:style>
 </w:styles>
 </file>

</xml_diff>